<commit_message>
Updated assignment of python lecture 5
</commit_message>
<xml_diff>
--- a/Nitasha Gupta/assignment_python_5.docx
+++ b/Nitasha Gupta/assignment_python_5.docx
@@ -105,13 +105,8 @@
       <w:pPr>
         <w:spacing w:after="0"/>
       </w:pPr>
-      <w:proofErr w:type="gramStart"/>
-      <w:r>
-        <w:t>print(</w:t>
-      </w:r>
-      <w:proofErr w:type="gramEnd"/>
-      <w:r>
-        <w:t>"\</w:t>
+      <w:r>
+        <w:t>print("\</w:t>
       </w:r>
       <w:proofErr w:type="spellStart"/>
       <w:r>
@@ -126,13 +121,8 @@
       <w:pPr>
         <w:spacing w:after="0"/>
       </w:pPr>
-      <w:proofErr w:type="gramStart"/>
-      <w:r>
-        <w:t>print(</w:t>
-      </w:r>
-      <w:proofErr w:type="gramEnd"/>
-      <w:r>
-        <w:t>"Loading", end="")</w:t>
+      <w:r>
+        <w:t>print("Loading", end="")</w:t>
       </w:r>
     </w:p>
     <w:p>
@@ -148,15 +138,7 @@
       </w:r>
       <w:proofErr w:type="spellEnd"/>
       <w:r>
-        <w:t xml:space="preserve"> in </w:t>
-      </w:r>
-      <w:proofErr w:type="gramStart"/>
-      <w:r>
-        <w:t>range(</w:t>
-      </w:r>
-      <w:proofErr w:type="gramEnd"/>
-      <w:r>
-        <w:t>0,5):</w:t>
+        <w:t xml:space="preserve"> in range(0,5):</w:t>
       </w:r>
     </w:p>
     <w:p>
@@ -165,14 +147,7 @@
       </w:pPr>
       <w:r>
         <w:tab/>
-      </w:r>
-      <w:proofErr w:type="gramStart"/>
-      <w:r>
-        <w:t>print(</w:t>
-      </w:r>
-      <w:proofErr w:type="gramEnd"/>
-      <w:r>
-        <w:t>".", end="",flush=True)</w:t>
+        <w:t>print(".", end="",flush=True)</w:t>
       </w:r>
     </w:p>
     <w:p>
@@ -183,12 +158,10 @@
         <w:tab/>
       </w:r>
       <w:proofErr w:type="spellStart"/>
-      <w:proofErr w:type="gramStart"/>
       <w:r>
         <w:t>time.sleep</w:t>
       </w:r>
       <w:proofErr w:type="spellEnd"/>
-      <w:proofErr w:type="gramEnd"/>
       <w:r>
         <w:t>(1)</w:t>
       </w:r>
@@ -654,15 +627,7 @@
       </w:r>
       <w:proofErr w:type="spellEnd"/>
       <w:r>
-        <w:t xml:space="preserve"> in </w:t>
-      </w:r>
-      <w:proofErr w:type="gramStart"/>
-      <w:r>
-        <w:t>range(</w:t>
-      </w:r>
-      <w:proofErr w:type="gramEnd"/>
-      <w:r>
-        <w:t>0,5):</w:t>
+        <w:t xml:space="preserve"> in range(0,5):</w:t>
       </w:r>
     </w:p>
     <w:p>
@@ -673,17 +638,12 @@
         <w:t xml:space="preserve">    now = </w:t>
       </w:r>
       <w:proofErr w:type="spellStart"/>
-      <w:proofErr w:type="gramStart"/>
       <w:r>
         <w:t>datetime.now</w:t>
       </w:r>
       <w:proofErr w:type="spellEnd"/>
       <w:r>
-        <w:t>(</w:t>
-      </w:r>
-      <w:proofErr w:type="gramEnd"/>
-      <w:r>
-        <w:t>)</w:t>
+        <w:t>()</w:t>
       </w:r>
     </w:p>
     <w:p>
@@ -694,12 +654,10 @@
         <w:t xml:space="preserve">    print (</w:t>
       </w:r>
       <w:proofErr w:type="spellStart"/>
-      <w:proofErr w:type="gramStart"/>
       <w:r>
         <w:t>now.strftime</w:t>
       </w:r>
       <w:proofErr w:type="spellEnd"/>
-      <w:proofErr w:type="gramEnd"/>
       <w:r>
         <w:t>("%H:%M:%S"), end="", flush=True)</w:t>
       </w:r>
@@ -709,31 +667,21 @@
         <w:spacing w:after="0"/>
       </w:pPr>
       <w:r>
+        <w:t xml:space="preserve">    print("\n", end="", flush=True)</w:t>
+      </w:r>
+    </w:p>
+    <w:p>
+      <w:pPr>
+        <w:spacing w:after="0"/>
+      </w:pPr>
+      <w:r>
         <w:t xml:space="preserve">    </w:t>
       </w:r>
-      <w:proofErr w:type="gramStart"/>
-      <w:r>
-        <w:t>print(</w:t>
-      </w:r>
-      <w:proofErr w:type="gramEnd"/>
-      <w:r>
-        <w:t>"\n", end="", flush=True)</w:t>
-      </w:r>
-    </w:p>
-    <w:p>
-      <w:pPr>
-        <w:spacing w:after="0"/>
-      </w:pPr>
-      <w:r>
-        <w:t xml:space="preserve">    </w:t>
-      </w:r>
       <w:proofErr w:type="spellStart"/>
-      <w:proofErr w:type="gramStart"/>
       <w:r>
         <w:t>time.sleep</w:t>
       </w:r>
       <w:proofErr w:type="spellEnd"/>
-      <w:proofErr w:type="gramEnd"/>
       <w:r>
         <w:t>(1)</w:t>
       </w:r>
@@ -836,28 +784,15 @@
         <w:spacing w:after="0"/>
       </w:pPr>
       <w:r>
-        <w:t>tup1</w:t>
-      </w:r>
-      <w:proofErr w:type="gramStart"/>
-      <w:r>
-        <w:t>=(</w:t>
-      </w:r>
-      <w:proofErr w:type="gramEnd"/>
-      <w:r>
-        <w:t>1,2,3,4,5,6)</w:t>
-      </w:r>
-    </w:p>
-    <w:p>
-      <w:pPr>
-        <w:spacing w:after="0"/>
-      </w:pPr>
-      <w:proofErr w:type="gramStart"/>
-      <w:r>
-        <w:t>print(</w:t>
-      </w:r>
-      <w:proofErr w:type="gramEnd"/>
-      <w:r>
-        <w:t>"The Tuple before adding is: ",tup1)</w:t>
+        <w:t>tup1=(1,2,3,4,5,6)</w:t>
+      </w:r>
+    </w:p>
+    <w:p>
+      <w:pPr>
+        <w:spacing w:after="0"/>
+      </w:pPr>
+      <w:r>
+        <w:t>print("The Tuple before adding is: ",tup1)</w:t>
       </w:r>
     </w:p>
     <w:p>
@@ -866,15 +801,7 @@
       </w:pPr>
       <w:r>
         <w:lastRenderedPageBreak/>
-        <w:t>add=</w:t>
-      </w:r>
-      <w:proofErr w:type="gramStart"/>
-      <w:r>
-        <w:t>int(</w:t>
-      </w:r>
-      <w:proofErr w:type="gramEnd"/>
-      <w:r>
-        <w:t>input("Enter a number to add into tuple: "))</w:t>
+        <w:t>add=int(input("Enter a number to add into tuple: "))</w:t>
       </w:r>
     </w:p>
     <w:p>
@@ -905,13 +832,8 @@
       <w:pPr>
         <w:spacing w:after="0"/>
       </w:pPr>
-      <w:proofErr w:type="gramStart"/>
-      <w:r>
-        <w:t>print(</w:t>
-      </w:r>
-      <w:proofErr w:type="gramEnd"/>
-      <w:r>
-        <w:t>"The tuple after addition is: ", end="")</w:t>
+      <w:r>
+        <w:t>print("The tuple after addition is: ", end="")</w:t>
       </w:r>
     </w:p>
     <w:p>
@@ -987,7 +909,216 @@
     <w:p>
       <w:pPr>
         <w:spacing w:after="0"/>
-      </w:pPr>
+        <w:rPr>
+          <w:b/>
+          <w:bCs/>
+        </w:rPr>
+      </w:pPr>
+      <w:r>
+        <w:rPr>
+          <w:b/>
+          <w:bCs/>
+        </w:rPr>
+        <w:t>5</w:t>
+      </w:r>
+      <w:r>
+        <w:rPr>
+          <w:b/>
+          <w:bCs/>
+        </w:rPr>
+        <w:t xml:space="preserve">. </w:t>
+      </w:r>
+      <w:r>
+        <w:rPr>
+          <w:b/>
+          <w:bCs/>
+        </w:rPr>
+        <w:t>Add anything in tuple</w:t>
+      </w:r>
+    </w:p>
+    <w:p>
+      <w:pPr>
+        <w:spacing w:after="0"/>
+      </w:pPr>
+      <w:r>
+        <w:t>Sol.</w:t>
+      </w:r>
+    </w:p>
+    <w:p>
+      <w:pPr>
+        <w:spacing w:after="0"/>
+      </w:pPr>
+      <w:r>
+        <w:t xml:space="preserve">import </w:t>
+      </w:r>
+      <w:proofErr w:type="spellStart"/>
+      <w:r>
+        <w:t>webbrowser</w:t>
+      </w:r>
+      <w:proofErr w:type="spellEnd"/>
+    </w:p>
+    <w:p>
+      <w:pPr>
+        <w:spacing w:after="0"/>
+      </w:pPr>
+      <w:r>
+        <w:t>try:</w:t>
+      </w:r>
+    </w:p>
+    <w:p>
+      <w:pPr>
+        <w:spacing w:after="0"/>
+      </w:pPr>
+      <w:r>
+        <w:t xml:space="preserve"> </w:t>
+      </w:r>
+      <w:proofErr w:type="spellStart"/>
+      <w:r>
+        <w:t>num</w:t>
+      </w:r>
+      <w:proofErr w:type="spellEnd"/>
+      <w:r>
+        <w:t>=(input("Enter the number you want to send message to: \n"))</w:t>
+      </w:r>
+    </w:p>
+    <w:p>
+      <w:pPr>
+        <w:spacing w:after="0"/>
+      </w:pPr>
+      <w:r>
+        <w:t xml:space="preserve"> message=str(input("Enter your message: \n"))</w:t>
+      </w:r>
+    </w:p>
+    <w:p>
+      <w:pPr>
+        <w:spacing w:after="0"/>
+      </w:pPr>
+      <w:r>
+        <w:t xml:space="preserve"> </w:t>
+      </w:r>
+      <w:proofErr w:type="spellStart"/>
+      <w:r>
+        <w:t>url</w:t>
+      </w:r>
+      <w:proofErr w:type="spellEnd"/>
+      <w:r>
+        <w:t>=("https://wa.me/"+</w:t>
+      </w:r>
+      <w:proofErr w:type="spellStart"/>
+      <w:r>
+        <w:t>num</w:t>
+      </w:r>
+      <w:proofErr w:type="spellEnd"/>
+      <w:r>
+        <w:t>+"?text="+message)</w:t>
+      </w:r>
+    </w:p>
+    <w:p>
+      <w:pPr>
+        <w:spacing w:after="0"/>
+      </w:pPr>
+      <w:r>
+        <w:t xml:space="preserve"> </w:t>
+      </w:r>
+      <w:proofErr w:type="spellStart"/>
+      <w:r>
+        <w:t>webbrowser.open_new_tab</w:t>
+      </w:r>
+      <w:proofErr w:type="spellEnd"/>
+      <w:r>
+        <w:t>(</w:t>
+      </w:r>
+      <w:proofErr w:type="spellStart"/>
+      <w:r>
+        <w:t>url</w:t>
+      </w:r>
+      <w:proofErr w:type="spellEnd"/>
+      <w:r>
+        <w:t>)</w:t>
+      </w:r>
+    </w:p>
+    <w:p>
+      <w:pPr>
+        <w:spacing w:after="0"/>
+      </w:pPr>
+      <w:r>
+        <w:t xml:space="preserve">except </w:t>
+      </w:r>
+      <w:proofErr w:type="spellStart"/>
+      <w:r>
+        <w:t>Exeception</w:t>
+      </w:r>
+      <w:proofErr w:type="spellEnd"/>
+      <w:r>
+        <w:t xml:space="preserve"> as e:</w:t>
+      </w:r>
+    </w:p>
+    <w:p>
+      <w:pPr>
+        <w:spacing w:after="0"/>
+      </w:pPr>
+      <w:r>
+        <w:tab/>
+        <w:t>print("Exception caught is %</w:t>
+      </w:r>
+      <w:proofErr w:type="spellStart"/>
+      <w:r>
+        <w:t>s",e</w:t>
+      </w:r>
+      <w:proofErr w:type="spellEnd"/>
+      <w:r>
+        <w:t>)</w:t>
+      </w:r>
+    </w:p>
+    <w:p>
+      <w:pPr>
+        <w:spacing w:after="0"/>
+      </w:pPr>
+    </w:p>
+    <w:p>
+      <w:pPr>
+        <w:spacing w:after="0"/>
+      </w:pPr>
+      <w:r>
+        <w:rPr>
+          <w:noProof/>
+        </w:rPr>
+        <w:drawing>
+          <wp:inline distT="0" distB="0" distL="0" distR="0" wp14:anchorId="195BE918" wp14:editId="4E2FDD32">
+            <wp:extent cx="3837857" cy="1013460"/>
+            <wp:effectExtent l="0" t="0" r="0" b="0"/>
+            <wp:docPr id="3" name="Picture 3"/>
+            <wp:cNvGraphicFramePr>
+              <a:graphicFrameLocks xmlns:a="http://schemas.openxmlformats.org/drawingml/2006/main" noChangeAspect="1"/>
+            </wp:cNvGraphicFramePr>
+            <a:graphic xmlns:a="http://schemas.openxmlformats.org/drawingml/2006/main">
+              <a:graphicData uri="http://schemas.openxmlformats.org/drawingml/2006/picture">
+                <pic:pic xmlns:pic="http://schemas.openxmlformats.org/drawingml/2006/picture">
+                  <pic:nvPicPr>
+                    <pic:cNvPr id="1" name=""/>
+                    <pic:cNvPicPr/>
+                  </pic:nvPicPr>
+                  <pic:blipFill>
+                    <a:blip r:embed="rId7"/>
+                    <a:stretch>
+                      <a:fillRect/>
+                    </a:stretch>
+                  </pic:blipFill>
+                  <pic:spPr>
+                    <a:xfrm>
+                      <a:off x="0" y="0"/>
+                      <a:ext cx="3846980" cy="1015869"/>
+                    </a:xfrm>
+                    <a:prstGeom prst="rect">
+                      <a:avLst/>
+                    </a:prstGeom>
+                  </pic:spPr>
+                </pic:pic>
+              </a:graphicData>
+            </a:graphic>
+          </wp:inline>
+        </w:drawing>
+      </w:r>
     </w:p>
     <w:sectPr>
       <w:pgSz w:w="11906" w:h="16838"/>

</xml_diff>